<commit_message>
SystemDesign: Streaming platform casestudy added
</commit_message>
<xml_diff>
--- a/Module9_SystemDesignCaseStudies/StreamingPlatform.docx
+++ b/Module9_SystemDesignCaseStudies/StreamingPlatform.docx
@@ -916,7 +916,817 @@
       </w:pPr>
       <w:r>
         <w:rPr/>
-        <w:t>50:00</w:t>
+        <w:t>It’s a costly setup. If our network throughput better than bitrate of downloaded segment, we will pick a higher resolution segment. If our network throughput is lower then bitrate of downloaded segment, then we will go for lower resolution.</w:t>
+      </w:r>
+    </w:p>
+    <w:p>
+      <w:pPr>
+        <w:pStyle w:val="Normal"/>
+        <w:bidi w:val="0"/>
+        <w:jc w:val="start"/>
+        <w:rPr/>
+      </w:pPr>
+      <w:r>
+        <w:rPr/>
+      </w:r>
+    </w:p>
+    <w:p>
+      <w:pPr>
+        <w:pStyle w:val="Normal"/>
+        <w:bidi w:val="0"/>
+        <w:jc w:val="start"/>
+        <w:rPr>
+          <w:u w:val="single"/>
+        </w:rPr>
+      </w:pPr>
+      <w:r>
+        <w:rPr>
+          <w:u w:val="single"/>
+        </w:rPr>
+        <w:t>System design:</w:t>
+      </w:r>
+    </w:p>
+    <w:p>
+      <w:pPr>
+        <w:pStyle w:val="Normal"/>
+        <w:bidi w:val="0"/>
+        <w:jc w:val="start"/>
+        <w:rPr/>
+      </w:pPr>
+      <w:r>
+        <w:rPr/>
+        <w:t xml:space="preserve">We take the source video, then transform into various resolutions. Worker is a background process that converts video into multiple resolution. Say Worker1 is for 480k, Worker2 is for 240p and so on. </w:t>
+      </w:r>
+    </w:p>
+    <w:p>
+      <w:pPr>
+        <w:pStyle w:val="Normal"/>
+        <w:bidi w:val="0"/>
+        <w:jc w:val="start"/>
+        <w:rPr/>
+      </w:pPr>
+      <w:r>
+        <w:rPr/>
+      </w:r>
+    </w:p>
+    <w:p>
+      <w:pPr>
+        <w:pStyle w:val="Normal"/>
+        <w:bidi w:val="0"/>
+        <w:jc w:val="start"/>
+        <w:rPr/>
+      </w:pPr>
+      <w:r>
+        <w:rPr/>
+        <w:drawing>
+          <wp:anchor behindDoc="0" distT="0" distB="0" distL="0" distR="0" simplePos="0" locked="0" layoutInCell="0" allowOverlap="1" relativeHeight="6">
+            <wp:simplePos x="0" y="0"/>
+            <wp:positionH relativeFrom="column">
+              <wp:align>center</wp:align>
+            </wp:positionH>
+            <wp:positionV relativeFrom="paragraph">
+              <wp:posOffset>635</wp:posOffset>
+            </wp:positionV>
+            <wp:extent cx="6332220" cy="1967230"/>
+            <wp:effectExtent l="0" t="0" r="0" b="0"/>
+            <wp:wrapSquare wrapText="largest"/>
+            <wp:docPr id="5" name="Image5"/>
+            <wp:cNvGraphicFramePr>
+              <a:graphicFrameLocks xmlns:a="http://schemas.openxmlformats.org/drawingml/2006/main" noChangeAspect="1"/>
+            </wp:cNvGraphicFramePr>
+            <a:graphic xmlns:a="http://schemas.openxmlformats.org/drawingml/2006/main">
+              <a:graphicData uri="http://schemas.openxmlformats.org/drawingml/2006/picture">
+                <pic:pic xmlns:pic="http://schemas.openxmlformats.org/drawingml/2006/picture">
+                  <pic:nvPicPr>
+                    <pic:cNvPr id="5" name="Image5"/>
+                    <pic:cNvPicPr>
+                      <a:picLocks noChangeAspect="1" noChangeArrowheads="1"/>
+                    </pic:cNvPicPr>
+                  </pic:nvPicPr>
+                  <pic:blipFill>
+                    <a:blip r:embed="rId6"/>
+                    <a:stretch>
+                      <a:fillRect/>
+                    </a:stretch>
+                  </pic:blipFill>
+                  <pic:spPr bwMode="auto">
+                    <a:xfrm>
+                      <a:off x="0" y="0"/>
+                      <a:ext cx="6332220" cy="1967230"/>
+                    </a:xfrm>
+                    <a:prstGeom prst="rect">
+                      <a:avLst/>
+                    </a:prstGeom>
+                    <a:noFill/>
+                  </pic:spPr>
+                </pic:pic>
+              </a:graphicData>
+            </a:graphic>
+          </wp:anchor>
+        </w:drawing>
+      </w:r>
+    </w:p>
+    <w:p>
+      <w:pPr>
+        <w:pStyle w:val="Normal"/>
+        <w:bidi w:val="0"/>
+        <w:jc w:val="start"/>
+        <w:rPr/>
+      </w:pPr>
+      <w:r>
+        <w:rPr/>
+        <w:t xml:space="preserve">Source video goes through Transformation service then workers convert into different resolutions, then goes on message queue to client (any screen). </w:t>
+      </w:r>
+    </w:p>
+    <w:p>
+      <w:pPr>
+        <w:pStyle w:val="Normal"/>
+        <w:bidi w:val="0"/>
+        <w:jc w:val="start"/>
+        <w:rPr/>
+      </w:pPr>
+      <w:r>
+        <w:rPr/>
+      </w:r>
+    </w:p>
+    <w:p>
+      <w:pPr>
+        <w:pStyle w:val="Normal"/>
+        <w:bidi w:val="0"/>
+        <w:jc w:val="start"/>
+        <w:rPr>
+          <w:u w:val="single"/>
+        </w:rPr>
+      </w:pPr>
+      <w:r>
+        <w:rPr>
+          <w:u w:val="single"/>
+        </w:rPr>
+        <w:t>Sequence of video:</w:t>
+      </w:r>
+    </w:p>
+    <w:p>
+      <w:pPr>
+        <w:pStyle w:val="Normal"/>
+        <w:bidi w:val="0"/>
+        <w:jc w:val="start"/>
+        <w:rPr/>
+      </w:pPr>
+      <w:r>
+        <w:rPr/>
+        <w:t>Sequence of the video segments are very important because we cant watch the final segment in the first. So the sequence is maintained by RTMP (Real-Time Messaging Protocol) and RTSP (Real-Time Streaming Protocol). Even the workers when the process the video they maintain the order as well. Message queue also maintains order in FIFO. It will also make sure no bit or data will be lost during the process. Two things are maintained: 1. sequence, 2. no data loss</w:t>
+      </w:r>
+    </w:p>
+    <w:p>
+      <w:pPr>
+        <w:pStyle w:val="Normal"/>
+        <w:bidi w:val="0"/>
+        <w:jc w:val="start"/>
+        <w:rPr/>
+      </w:pPr>
+      <w:r>
+        <w:rPr/>
+      </w:r>
+    </w:p>
+    <w:p>
+      <w:pPr>
+        <w:pStyle w:val="Normal"/>
+        <w:bidi w:val="0"/>
+        <w:jc w:val="start"/>
+        <w:rPr>
+          <w:u w:val="single"/>
+        </w:rPr>
+      </w:pPr>
+      <w:r>
+        <w:rPr>
+          <w:u w:val="single"/>
+        </w:rPr>
+        <w:t>Data storage:</w:t>
+      </w:r>
+    </w:p>
+    <w:p>
+      <w:pPr>
+        <w:pStyle w:val="Normal"/>
+        <w:bidi w:val="0"/>
+        <w:jc w:val="start"/>
+        <w:rPr/>
+      </w:pPr>
+      <w:r>
+        <w:rPr/>
+        <w:t xml:space="preserve">Lets say we divide 50Gb video into 50Gb for 4K video segments + 20Gb for HD + 10Gb for 720p + 5Gb for 480p = 85Gb. Workers will store in a Distributed File System (DFS). </w:t>
+      </w:r>
+    </w:p>
+    <w:p>
+      <w:pPr>
+        <w:pStyle w:val="Normal"/>
+        <w:bidi w:val="0"/>
+        <w:jc w:val="start"/>
+        <w:rPr/>
+      </w:pPr>
+      <w:r>
+        <w:rPr/>
+      </w:r>
+    </w:p>
+    <w:p>
+      <w:pPr>
+        <w:pStyle w:val="Normal"/>
+        <w:bidi w:val="0"/>
+        <w:jc w:val="start"/>
+        <w:rPr/>
+      </w:pPr>
+      <w:r>
+        <w:rPr/>
+      </w:r>
+    </w:p>
+    <w:p>
+      <w:pPr>
+        <w:pStyle w:val="Normal"/>
+        <w:bidi w:val="0"/>
+        <w:jc w:val="start"/>
+        <w:rPr/>
+      </w:pPr>
+      <w:r>
+        <w:rPr/>
+      </w:r>
+    </w:p>
+    <w:p>
+      <w:pPr>
+        <w:pStyle w:val="Normal"/>
+        <w:bidi w:val="0"/>
+        <w:jc w:val="start"/>
+        <w:rPr/>
+      </w:pPr>
+      <w:r>
+        <w:rPr/>
+        <w:t xml:space="preserve">We need Distributed File System because not all can watch the video from the same Geographic location because that will add Latency. Thats why, we need CDNs (Content Delivery Network) closer to other geographic locations as well. </w:t>
+      </w:r>
+    </w:p>
+    <w:p>
+      <w:pPr>
+        <w:pStyle w:val="Normal"/>
+        <w:bidi w:val="0"/>
+        <w:jc w:val="start"/>
+        <w:rPr/>
+      </w:pPr>
+      <w:r>
+        <w:rPr/>
+      </w:r>
+    </w:p>
+    <w:p>
+      <w:pPr>
+        <w:pStyle w:val="Normal"/>
+        <w:bidi w:val="0"/>
+        <w:jc w:val="start"/>
+        <w:rPr/>
+      </w:pPr>
+      <w:r>
+        <w:rPr/>
+        <w:drawing>
+          <wp:anchor behindDoc="0" distT="0" distB="0" distL="0" distR="0" simplePos="0" locked="0" layoutInCell="0" allowOverlap="1" relativeHeight="7">
+            <wp:simplePos x="0" y="0"/>
+            <wp:positionH relativeFrom="column">
+              <wp:align>center</wp:align>
+            </wp:positionH>
+            <wp:positionV relativeFrom="paragraph">
+              <wp:posOffset>635</wp:posOffset>
+            </wp:positionV>
+            <wp:extent cx="3703320" cy="1493520"/>
+            <wp:effectExtent l="0" t="0" r="0" b="0"/>
+            <wp:wrapSquare wrapText="largest"/>
+            <wp:docPr id="6" name="Image6"/>
+            <wp:cNvGraphicFramePr>
+              <a:graphicFrameLocks xmlns:a="http://schemas.openxmlformats.org/drawingml/2006/main" noChangeAspect="1"/>
+            </wp:cNvGraphicFramePr>
+            <a:graphic xmlns:a="http://schemas.openxmlformats.org/drawingml/2006/main">
+              <a:graphicData uri="http://schemas.openxmlformats.org/drawingml/2006/picture">
+                <pic:pic xmlns:pic="http://schemas.openxmlformats.org/drawingml/2006/picture">
+                  <pic:nvPicPr>
+                    <pic:cNvPr id="6" name="Image6"/>
+                    <pic:cNvPicPr>
+                      <a:picLocks noChangeAspect="1" noChangeArrowheads="1"/>
+                    </pic:cNvPicPr>
+                  </pic:nvPicPr>
+                  <pic:blipFill>
+                    <a:blip r:embed="rId7"/>
+                    <a:stretch>
+                      <a:fillRect/>
+                    </a:stretch>
+                  </pic:blipFill>
+                  <pic:spPr bwMode="auto">
+                    <a:xfrm>
+                      <a:off x="0" y="0"/>
+                      <a:ext cx="3703320" cy="1493520"/>
+                    </a:xfrm>
+                    <a:prstGeom prst="rect">
+                      <a:avLst/>
+                    </a:prstGeom>
+                    <a:noFill/>
+                  </pic:spPr>
+                </pic:pic>
+              </a:graphicData>
+            </a:graphic>
+          </wp:anchor>
+        </w:drawing>
+      </w:r>
+    </w:p>
+    <w:p>
+      <w:pPr>
+        <w:pStyle w:val="Normal"/>
+        <w:bidi w:val="0"/>
+        <w:jc w:val="start"/>
+        <w:rPr/>
+      </w:pPr>
+      <w:r>
+        <w:rPr/>
+      </w:r>
+    </w:p>
+    <w:p>
+      <w:pPr>
+        <w:pStyle w:val="Normal"/>
+        <w:bidi w:val="0"/>
+        <w:jc w:val="start"/>
+        <w:rPr/>
+      </w:pPr>
+      <w:r>
+        <w:rPr/>
+      </w:r>
+    </w:p>
+    <w:p>
+      <w:pPr>
+        <w:pStyle w:val="Normal"/>
+        <w:bidi w:val="0"/>
+        <w:jc w:val="start"/>
+        <w:rPr/>
+      </w:pPr>
+      <w:r>
+        <w:rPr/>
+      </w:r>
+    </w:p>
+    <w:p>
+      <w:pPr>
+        <w:pStyle w:val="Normal"/>
+        <w:bidi w:val="0"/>
+        <w:jc w:val="start"/>
+        <w:rPr/>
+      </w:pPr>
+      <w:r>
+        <w:rPr/>
+      </w:r>
+    </w:p>
+    <w:p>
+      <w:pPr>
+        <w:pStyle w:val="Normal"/>
+        <w:bidi w:val="0"/>
+        <w:jc w:val="start"/>
+        <w:rPr/>
+      </w:pPr>
+      <w:r>
+        <w:rPr/>
+      </w:r>
+    </w:p>
+    <w:p>
+      <w:pPr>
+        <w:pStyle w:val="Normal"/>
+        <w:bidi w:val="0"/>
+        <w:jc w:val="start"/>
+        <w:rPr/>
+      </w:pPr>
+      <w:r>
+        <w:rPr/>
+      </w:r>
+    </w:p>
+    <w:p>
+      <w:pPr>
+        <w:pStyle w:val="Normal"/>
+        <w:bidi w:val="0"/>
+        <w:jc w:val="start"/>
+        <w:rPr/>
+      </w:pPr>
+      <w:r>
+        <w:rPr/>
+      </w:r>
+    </w:p>
+    <w:p>
+      <w:pPr>
+        <w:pStyle w:val="Normal"/>
+        <w:bidi w:val="0"/>
+        <w:jc w:val="start"/>
+        <w:rPr/>
+      </w:pPr>
+      <w:r>
+        <w:rPr/>
+      </w:r>
+    </w:p>
+    <w:p>
+      <w:pPr>
+        <w:pStyle w:val="Normal"/>
+        <w:bidi w:val="0"/>
+        <w:jc w:val="start"/>
+        <w:rPr/>
+      </w:pPr>
+      <w:r>
+        <w:rPr/>
+      </w:r>
+    </w:p>
+    <w:p>
+      <w:pPr>
+        <w:pStyle w:val="Normal"/>
+        <w:bidi w:val="0"/>
+        <w:jc w:val="start"/>
+        <w:rPr/>
+      </w:pPr>
+      <w:r>
+        <w:rPr/>
+        <w:t>Some videos / movies are banned in some geographic locations, so that kind of things need to be taken care also.</w:t>
+      </w:r>
+    </w:p>
+    <w:p>
+      <w:pPr>
+        <w:pStyle w:val="Normal"/>
+        <w:bidi w:val="0"/>
+        <w:jc w:val="start"/>
+        <w:rPr/>
+      </w:pPr>
+      <w:r>
+        <w:rPr/>
+        <w:drawing>
+          <wp:anchor behindDoc="0" distT="0" distB="0" distL="0" distR="0" simplePos="0" locked="0" layoutInCell="0" allowOverlap="1" relativeHeight="9">
+            <wp:simplePos x="0" y="0"/>
+            <wp:positionH relativeFrom="column">
+              <wp:align>center</wp:align>
+            </wp:positionH>
+            <wp:positionV relativeFrom="paragraph">
+              <wp:posOffset>635</wp:posOffset>
+            </wp:positionV>
+            <wp:extent cx="6332220" cy="1911985"/>
+            <wp:effectExtent l="0" t="0" r="0" b="0"/>
+            <wp:wrapSquare wrapText="largest"/>
+            <wp:docPr id="7" name="Image8"/>
+            <wp:cNvGraphicFramePr>
+              <a:graphicFrameLocks xmlns:a="http://schemas.openxmlformats.org/drawingml/2006/main" noChangeAspect="1"/>
+            </wp:cNvGraphicFramePr>
+            <a:graphic xmlns:a="http://schemas.openxmlformats.org/drawingml/2006/main">
+              <a:graphicData uri="http://schemas.openxmlformats.org/drawingml/2006/picture">
+                <pic:pic xmlns:pic="http://schemas.openxmlformats.org/drawingml/2006/picture">
+                  <pic:nvPicPr>
+                    <pic:cNvPr id="7" name="Image8"/>
+                    <pic:cNvPicPr>
+                      <a:picLocks noChangeAspect="1" noChangeArrowheads="1"/>
+                    </pic:cNvPicPr>
+                  </pic:nvPicPr>
+                  <pic:blipFill>
+                    <a:blip r:embed="rId8"/>
+                    <a:stretch>
+                      <a:fillRect/>
+                    </a:stretch>
+                  </pic:blipFill>
+                  <pic:spPr bwMode="auto">
+                    <a:xfrm>
+                      <a:off x="0" y="0"/>
+                      <a:ext cx="6332220" cy="1911985"/>
+                    </a:xfrm>
+                    <a:prstGeom prst="rect">
+                      <a:avLst/>
+                    </a:prstGeom>
+                    <a:noFill/>
+                  </pic:spPr>
+                </pic:pic>
+              </a:graphicData>
+            </a:graphic>
+          </wp:anchor>
+        </w:drawing>
+      </w:r>
+    </w:p>
+    <w:p>
+      <w:pPr>
+        <w:pStyle w:val="Normal"/>
+        <w:bidi w:val="0"/>
+        <w:jc w:val="start"/>
+        <w:rPr/>
+      </w:pPr>
+      <w:r>
+        <w:rPr/>
+      </w:r>
+    </w:p>
+    <w:p>
+      <w:pPr>
+        <w:pStyle w:val="Normal"/>
+        <w:bidi w:val="0"/>
+        <w:jc w:val="start"/>
+        <w:rPr/>
+      </w:pPr>
+      <w:r>
+        <w:rPr/>
+        <w:t xml:space="preserve">Lets say we divide 50Gb video into 50Gb for 4K video segments + 20Gb for HD + 10Gb for 720p + 5Gb for 480p = 85Gb. </w:t>
+      </w:r>
+    </w:p>
+    <w:p>
+      <w:pPr>
+        <w:pStyle w:val="Normal"/>
+        <w:bidi w:val="0"/>
+        <w:jc w:val="start"/>
+        <w:rPr/>
+      </w:pPr>
+      <w:r>
+        <w:rPr/>
+        <w:t>Number of users = 10,000</w:t>
+      </w:r>
+    </w:p>
+    <w:p>
+      <w:pPr>
+        <w:pStyle w:val="Normal"/>
+        <w:bidi w:val="0"/>
+        <w:jc w:val="start"/>
+        <w:rPr/>
+      </w:pPr>
+      <w:r>
+        <w:rPr/>
+        <w:t>Lets say it is a 20min video. 20*60seconds = 1200seconds or 1200 segments of 1 second long</w:t>
+      </w:r>
+    </w:p>
+    <w:p>
+      <w:pPr>
+        <w:pStyle w:val="Normal"/>
+        <w:bidi w:val="0"/>
+        <w:jc w:val="start"/>
+        <w:rPr/>
+      </w:pPr>
+      <w:r>
+        <w:rPr/>
+        <w:t xml:space="preserve">Size of 1 1080p segment = 1080p segment (20Gb / 1200segments) = </w:t>
+      </w:r>
+    </w:p>
+    <w:p>
+      <w:pPr>
+        <w:pStyle w:val="Normal"/>
+        <w:bidi w:val="0"/>
+        <w:jc w:val="start"/>
+        <w:rPr/>
+      </w:pPr>
+      <w:r>
+        <w:rPr/>
+        <w:t xml:space="preserve">Size of 1 720p segment = 720p segment (10Gb / 1200segments) = </w:t>
+      </w:r>
+    </w:p>
+    <w:p>
+      <w:pPr>
+        <w:pStyle w:val="Normal"/>
+        <w:bidi w:val="0"/>
+        <w:jc w:val="start"/>
+        <w:rPr/>
+      </w:pPr>
+      <w:r>
+        <w:rPr/>
+        <w:t xml:space="preserve">Size of 1 480p segment = 480p segment (5Gb / 1200segments) = </w:t>
+      </w:r>
+    </w:p>
+    <w:p>
+      <w:pPr>
+        <w:pStyle w:val="Normal"/>
+        <w:bidi w:val="0"/>
+        <w:jc w:val="start"/>
+        <w:rPr/>
+      </w:pPr>
+      <w:r>
+        <w:rPr/>
+        <w:t xml:space="preserve">Size of 1 240p segment = 240p segment (2Gb / 1200segments) = </w:t>
+      </w:r>
+    </w:p>
+    <w:p>
+      <w:pPr>
+        <w:pStyle w:val="Normal"/>
+        <w:bidi w:val="0"/>
+        <w:jc w:val="start"/>
+        <w:rPr/>
+      </w:pPr>
+      <w:r>
+        <w:rPr/>
+      </w:r>
+    </w:p>
+    <w:p>
+      <w:pPr>
+        <w:pStyle w:val="Normal"/>
+        <w:bidi w:val="0"/>
+        <w:jc w:val="start"/>
+        <w:rPr/>
+      </w:pPr>
+      <w:r>
+        <w:rPr/>
+        <w:t>Lets say if size of 1 segment for all resolutions adds up to 500MB, that’s the storage we need for 1 user</w:t>
+      </w:r>
+    </w:p>
+    <w:p>
+      <w:pPr>
+        <w:pStyle w:val="Normal"/>
+        <w:bidi w:val="0"/>
+        <w:jc w:val="start"/>
+        <w:rPr/>
+      </w:pPr>
+      <w:r>
+        <w:rPr/>
+        <w:t>For 1000 users = 500Mb * 1000 = 5,00,000Mb. We have to have in the CDNs</w:t>
+      </w:r>
+    </w:p>
+    <w:p>
+      <w:pPr>
+        <w:pStyle w:val="Normal"/>
+        <w:bidi w:val="0"/>
+        <w:jc w:val="start"/>
+        <w:rPr/>
+      </w:pPr>
+      <w:r>
+        <w:rPr/>
+      </w:r>
+    </w:p>
+    <w:p>
+      <w:pPr>
+        <w:pStyle w:val="Normal"/>
+        <w:bidi w:val="0"/>
+        <w:jc w:val="start"/>
+        <w:rPr/>
+      </w:pPr>
+      <w:r>
+        <w:rPr/>
+      </w:r>
+    </w:p>
+    <w:p>
+      <w:pPr>
+        <w:pStyle w:val="Normal"/>
+        <w:bidi w:val="0"/>
+        <w:jc w:val="start"/>
+        <w:rPr/>
+      </w:pPr>
+      <w:r>
+        <w:rPr/>
+      </w:r>
+    </w:p>
+    <w:p>
+      <w:pPr>
+        <w:pStyle w:val="Normal"/>
+        <w:bidi w:val="0"/>
+        <w:jc w:val="start"/>
+        <w:rPr/>
+      </w:pPr>
+      <w:r>
+        <w:rPr/>
+      </w:r>
+    </w:p>
+    <w:p>
+      <w:pPr>
+        <w:pStyle w:val="Normal"/>
+        <w:bidi w:val="0"/>
+        <w:jc w:val="start"/>
+        <w:rPr/>
+      </w:pPr>
+      <w:r>
+        <w:rPr/>
+      </w:r>
+    </w:p>
+    <w:p>
+      <w:pPr>
+        <w:pStyle w:val="Normal"/>
+        <w:bidi w:val="0"/>
+        <w:jc w:val="start"/>
+        <w:rPr/>
+      </w:pPr>
+      <w:r>
+        <w:rPr/>
+      </w:r>
+    </w:p>
+    <w:p>
+      <w:pPr>
+        <w:pStyle w:val="Normal"/>
+        <w:bidi w:val="0"/>
+        <w:jc w:val="start"/>
+        <w:rPr/>
+      </w:pPr>
+      <w:r>
+        <w:rPr/>
+      </w:r>
+    </w:p>
+    <w:p>
+      <w:pPr>
+        <w:pStyle w:val="Normal"/>
+        <w:bidi w:val="0"/>
+        <w:jc w:val="start"/>
+        <w:rPr/>
+      </w:pPr>
+      <w:r>
+        <w:rPr/>
+      </w:r>
+    </w:p>
+    <w:p>
+      <w:pPr>
+        <w:pStyle w:val="Normal"/>
+        <w:bidi w:val="0"/>
+        <w:jc w:val="start"/>
+        <w:rPr/>
+      </w:pPr>
+      <w:r>
+        <w:rPr/>
+      </w:r>
+    </w:p>
+    <w:p>
+      <w:pPr>
+        <w:pStyle w:val="Normal"/>
+        <w:bidi w:val="0"/>
+        <w:jc w:val="start"/>
+        <w:rPr/>
+      </w:pPr>
+      <w:r>
+        <w:rPr/>
+        <w:t>Homework:</w:t>
+      </w:r>
+    </w:p>
+    <w:p>
+      <w:pPr>
+        <w:pStyle w:val="Normal"/>
+        <w:bidi w:val="0"/>
+        <w:jc w:val="start"/>
+        <w:rPr/>
+      </w:pPr>
+      <w:r>
+        <w:rPr/>
+      </w:r>
+    </w:p>
+    <w:p>
+      <w:pPr>
+        <w:pStyle w:val="Normal"/>
+        <w:bidi w:val="0"/>
+        <w:jc w:val="start"/>
+        <w:rPr/>
+      </w:pPr>
+      <w:r>
+        <w:rPr/>
+        <w:t>When we move the cursor in a YouTube video, how are we getting some images while scrolling</w:t>
+      </w:r>
+    </w:p>
+    <w:p>
+      <w:pPr>
+        <w:pStyle w:val="Normal"/>
+        <w:bidi w:val="0"/>
+        <w:jc w:val="start"/>
+        <w:rPr/>
+      </w:pPr>
+      <w:r>
+        <w:rPr/>
+      </w:r>
+    </w:p>
+    <w:p>
+      <w:pPr>
+        <w:pStyle w:val="Normal"/>
+        <w:bidi w:val="0"/>
+        <w:jc w:val="start"/>
+        <w:rPr/>
+      </w:pPr>
+      <w:r>
+        <w:rPr/>
+        <w:drawing>
+          <wp:anchor behindDoc="0" distT="0" distB="0" distL="0" distR="0" simplePos="0" locked="0" layoutInCell="0" allowOverlap="1" relativeHeight="8">
+            <wp:simplePos x="0" y="0"/>
+            <wp:positionH relativeFrom="column">
+              <wp:align>center</wp:align>
+            </wp:positionH>
+            <wp:positionV relativeFrom="paragraph">
+              <wp:posOffset>635</wp:posOffset>
+            </wp:positionV>
+            <wp:extent cx="2987040" cy="1005840"/>
+            <wp:effectExtent l="0" t="0" r="0" b="0"/>
+            <wp:wrapSquare wrapText="largest"/>
+            <wp:docPr id="8" name="Image7"/>
+            <wp:cNvGraphicFramePr>
+              <a:graphicFrameLocks xmlns:a="http://schemas.openxmlformats.org/drawingml/2006/main" noChangeAspect="1"/>
+            </wp:cNvGraphicFramePr>
+            <a:graphic xmlns:a="http://schemas.openxmlformats.org/drawingml/2006/main">
+              <a:graphicData uri="http://schemas.openxmlformats.org/drawingml/2006/picture">
+                <pic:pic xmlns:pic="http://schemas.openxmlformats.org/drawingml/2006/picture">
+                  <pic:nvPicPr>
+                    <pic:cNvPr id="8" name="Image7"/>
+                    <pic:cNvPicPr>
+                      <a:picLocks noChangeAspect="1" noChangeArrowheads="1"/>
+                    </pic:cNvPicPr>
+                  </pic:nvPicPr>
+                  <pic:blipFill>
+                    <a:blip r:embed="rId9"/>
+                    <a:stretch>
+                      <a:fillRect/>
+                    </a:stretch>
+                  </pic:blipFill>
+                  <pic:spPr bwMode="auto">
+                    <a:xfrm>
+                      <a:off x="0" y="0"/>
+                      <a:ext cx="2987040" cy="1005840"/>
+                    </a:xfrm>
+                    <a:prstGeom prst="rect">
+                      <a:avLst/>
+                    </a:prstGeom>
+                    <a:noFill/>
+                  </pic:spPr>
+                </pic:pic>
+              </a:graphicData>
+            </a:graphic>
+          </wp:anchor>
+        </w:drawing>
       </w:r>
     </w:p>
     <w:sectPr>
@@ -926,6 +1736,7 @@
       <w:pgNumType w:fmt="decimal"/>
       <w:formProt w:val="false"/>
       <w:textDirection w:val="lrTb"/>
+      <w:docGrid w:type="default" w:linePitch="100" w:charSpace="0"/>
     </w:sectPr>
   </w:body>
 </w:document>
@@ -945,7 +1756,6 @@
     </w:rPrDefault>
     <w:pPrDefault>
       <w:pPr>
-        <w:widowControl/>
         <w:suppressAutoHyphens w:val="true"/>
       </w:pPr>
     </w:pPrDefault>
@@ -955,7 +1765,10 @@
     <w:qFormat/>
     <w:pPr>
       <w:widowControl/>
+      <w:suppressAutoHyphens w:val="true"/>
       <w:bidi w:val="0"/>
+      <w:spacing w:before="0" w:after="0"/>
+      <w:jc w:val="start"/>
     </w:pPr>
     <w:rPr>
       <w:rFonts w:ascii="Liberation Serif" w:hAnsi="Liberation Serif" w:eastAsia="NSimSun" w:cs="Lucida Sans"/>

</xml_diff>